<commit_message>
fix report with new diagrams
</commit_message>
<xml_diff>
--- a/Semiconductor/problem/[OOLT.ICT.20192-Group13] Semiconductor Visualization Documentation.docx
+++ b/Semiconductor/problem/[OOLT.ICT.20192-Group13] Semiconductor Visualization Documentation.docx
@@ -74,7 +74,6 @@
         <w:tag w:val="goog_rdk_0"/>
         <w:id w:val="304741306"/>
       </w:sdtPr>
-      <w:sdtEndPr/>
       <w:sdtContent>
         <w:p>
           <w:pPr>
@@ -101,7 +100,6 @@
         <w:tag w:val="goog_rdk_1"/>
         <w:id w:val="-1875840637"/>
       </w:sdtPr>
-      <w:sdtEndPr/>
       <w:sdtContent>
         <w:p>
           <w:pPr>
@@ -342,25 +340,14 @@
                 <w:tag w:val="goog_rdk_2"/>
                 <w:id w:val="-1848473249"/>
               </w:sdtPr>
-              <w:sdtEndPr/>
               <w:sdtContent>
-                <w:proofErr w:type="spellStart"/>
                 <w:r>
                   <w:rPr>
                     <w:rFonts w:ascii="Arial" w:eastAsia="Arial" w:hAnsi="Arial" w:cs="Arial"/>
                     <w:b/>
                     <w:color w:val="666666"/>
                   </w:rPr>
-                  <w:t>Trịnh</w:t>
-                </w:r>
-                <w:proofErr w:type="spellEnd"/>
-                <w:r>
-                  <w:rPr>
-                    <w:rFonts w:ascii="Arial" w:eastAsia="Arial" w:hAnsi="Arial" w:cs="Arial"/>
-                    <w:b/>
-                    <w:color w:val="666666"/>
-                  </w:rPr>
-                  <w:t xml:space="preserve"> Thu </w:t>
+                  <w:t xml:space="preserve">Trịnh Thu </w:t>
                 </w:r>
                 <w:proofErr w:type="spellStart"/>
                 <w:r>
@@ -448,7 +435,6 @@
                 <w:tag w:val="goog_rdk_3"/>
                 <w:id w:val="1887451652"/>
               </w:sdtPr>
-              <w:sdtEndPr/>
               <w:sdtContent>
                 <w:proofErr w:type="spellStart"/>
                 <w:r>
@@ -763,7 +749,6 @@
           <w:docPartUnique/>
         </w:docPartObj>
       </w:sdtPr>
-      <w:sdtEndPr/>
       <w:sdtContent>
         <w:p>
           <w:pPr>
@@ -1700,18 +1685,10 @@
       </w:r>
     </w:p>
     <w:p>
-      <w:pPr>
-        <w:rPr>
-          <w:rFonts w:ascii="Calibri" w:eastAsia="Calibri" w:hAnsi="Calibri" w:cs="Calibri"/>
-        </w:rPr>
-      </w:pPr>
       <w:r>
         <w:t>An application to (visually) demonstrate how semiconductors work, using object-</w:t>
       </w:r>
       <w:r>
-        <w:rPr>
-          <w:rFonts w:ascii="Calibri" w:eastAsia="Calibri" w:hAnsi="Calibri" w:cs="Calibri"/>
-        </w:rPr>
         <w:t>oriented programming methodology.</w:t>
       </w:r>
     </w:p>
@@ -1735,7 +1712,16 @@
       </w:r>
       <w:proofErr w:type="gramEnd"/>
       <w:r>
-        <w:t xml:space="preserve"> conduct or insulate electricity under different conditions, the app must allow users to observe visually the flow of charge carriers (electrons), inside a semiconductor crystal. </w:t>
+        <w:t xml:space="preserve"> </w:t>
+      </w:r>
+      <w:r>
+        <w:t>conduct or insulate electricity under different conditions, the app must allow users to observe visually the flow of charge carriers (electrons</w:t>
+      </w:r>
+      <w:r>
+        <w:t xml:space="preserve"> &amp; holes</w:t>
+      </w:r>
+      <w:r>
+        <w:t xml:space="preserve">), inside a semiconductor crystal. </w:t>
       </w:r>
     </w:p>
     <w:p>
@@ -1756,8 +1742,6 @@
       <w:pPr>
         <w:pStyle w:val="Heading3"/>
       </w:pPr>
-      <w:bookmarkStart w:id="3" w:name="_heading=h.3znysh7" w:colFirst="0" w:colLast="0"/>
-      <w:bookmarkEnd w:id="3"/>
       <w:r>
         <w:t>Doping</w:t>
       </w:r>
@@ -1804,8 +1788,8 @@
       <w:pPr>
         <w:pStyle w:val="Heading3"/>
       </w:pPr>
-      <w:bookmarkStart w:id="4" w:name="_heading=h.2et92p0" w:colFirst="0" w:colLast="0"/>
-      <w:bookmarkEnd w:id="4"/>
+      <w:bookmarkStart w:id="3" w:name="_heading=h.2et92p0" w:colFirst="0" w:colLast="0"/>
+      <w:bookmarkEnd w:id="3"/>
       <w:r>
         <w:t>Temperature</w:t>
       </w:r>
@@ -1829,8 +1813,8 @@
       <w:pPr>
         <w:pStyle w:val="Heading3"/>
       </w:pPr>
-      <w:bookmarkStart w:id="5" w:name="_heading=h.tyjcwt" w:colFirst="0" w:colLast="0"/>
-      <w:bookmarkEnd w:id="5"/>
+      <w:bookmarkStart w:id="4" w:name="_heading=h.tyjcwt" w:colFirst="0" w:colLast="0"/>
+      <w:bookmarkEnd w:id="4"/>
       <w:r>
         <w:t>External voltage</w:t>
       </w:r>
@@ -1844,8 +1828,8 @@
       <w:pPr>
         <w:pStyle w:val="Heading2"/>
       </w:pPr>
-      <w:bookmarkStart w:id="6" w:name="_heading=h.i1zq4g4x011j" w:colFirst="0" w:colLast="0"/>
-      <w:bookmarkEnd w:id="6"/>
+      <w:bookmarkStart w:id="5" w:name="_heading=h.i1zq4g4x011j" w:colFirst="0" w:colLast="0"/>
+      <w:bookmarkEnd w:id="5"/>
       <w:r>
         <w:lastRenderedPageBreak/>
         <w:t>1.3 Use-case diagram</w:t>
@@ -1857,21 +1841,28 @@
           <w:noProof/>
         </w:rPr>
         <w:drawing>
-          <wp:inline distT="114300" distB="114300" distL="114300" distR="114300" wp14:anchorId="2E81CDA9" wp14:editId="44BB8FFB">
-            <wp:extent cx="5734050" cy="4343400"/>
+          <wp:inline distT="0" distB="0" distL="0" distR="0" wp14:anchorId="5025753F" wp14:editId="1234E1E9">
+            <wp:extent cx="5676900" cy="4737100"/>
             <wp:effectExtent l="0" t="0" r="0" b="0"/>
-            <wp:docPr id="8" name="image4.png"/>
-            <wp:cNvGraphicFramePr/>
+            <wp:docPr id="10" name="Picture 10"/>
+            <wp:cNvGraphicFramePr>
+              <a:graphicFrameLocks xmlns:a="http://schemas.openxmlformats.org/drawingml/2006/main" noChangeAspect="1"/>
+            </wp:cNvGraphicFramePr>
             <a:graphic xmlns:a="http://schemas.openxmlformats.org/drawingml/2006/main">
               <a:graphicData uri="http://schemas.openxmlformats.org/drawingml/2006/picture">
                 <pic:pic xmlns:pic="http://schemas.openxmlformats.org/drawingml/2006/picture">
                   <pic:nvPicPr>
-                    <pic:cNvPr id="0" name="image4.png"/>
-                    <pic:cNvPicPr preferRelativeResize="0"/>
+                    <pic:cNvPr id="10" name="UseCaseDiagram.png"/>
+                    <pic:cNvPicPr/>
                   </pic:nvPicPr>
                   <pic:blipFill>
-                    <a:blip r:embed="rId9"/>
-                    <a:srcRect/>
+                    <a:blip r:embed="rId9">
+                      <a:extLst>
+                        <a:ext uri="{28A0092B-C50C-407E-A947-70E740481C1C}">
+                          <a14:useLocalDpi xmlns:a14="http://schemas.microsoft.com/office/drawing/2010/main" val="0"/>
+                        </a:ext>
+                      </a:extLst>
+                    </a:blip>
                     <a:stretch>
                       <a:fillRect/>
                     </a:stretch>
@@ -1879,12 +1870,11 @@
                   <pic:spPr>
                     <a:xfrm>
                       <a:off x="0" y="0"/>
-                      <a:ext cx="5734050" cy="4343400"/>
+                      <a:ext cx="5676900" cy="4737100"/>
                     </a:xfrm>
                     <a:prstGeom prst="rect">
                       <a:avLst/>
                     </a:prstGeom>
-                    <a:ln/>
                   </pic:spPr>
                 </pic:pic>
               </a:graphicData>
@@ -1968,15 +1958,19 @@
         <w:spacing w:after="0"/>
       </w:pPr>
       <w:r>
-        <w:t xml:space="preserve">vary conditions for </w:t>
-      </w:r>
-      <w:proofErr w:type="spellStart"/>
-      <w:r>
-        <w:t>visualising</w:t>
-      </w:r>
-      <w:proofErr w:type="spellEnd"/>
-      <w:r>
-        <w:t xml:space="preserve"> the material in different situations. For example: external voltage and temperature applying on the material.</w:t>
+        <w:t>vary conditions for visuali</w:t>
+      </w:r>
+      <w:r>
+        <w:t>z</w:t>
+      </w:r>
+      <w:r>
+        <w:t>ing the material in different situations. For example: external voltage and temperature appl</w:t>
+      </w:r>
+      <w:r>
+        <w:t>ied</w:t>
+      </w:r>
+      <w:r>
+        <w:t xml:space="preserve"> on the material.</w:t>
       </w:r>
     </w:p>
     <w:p>
@@ -2014,9 +2008,10 @@
       <w:pPr>
         <w:pStyle w:val="Heading1"/>
       </w:pPr>
-      <w:bookmarkStart w:id="7" w:name="_heading=h.3dy6vkm" w:colFirst="0" w:colLast="0"/>
-      <w:bookmarkEnd w:id="7"/>
-      <w:r>
+      <w:bookmarkStart w:id="6" w:name="_heading=h.3dy6vkm" w:colFirst="0" w:colLast="0"/>
+      <w:bookmarkEnd w:id="6"/>
+      <w:r>
+        <w:lastRenderedPageBreak/>
         <w:t>2. Design Ideas</w:t>
       </w:r>
     </w:p>
@@ -2024,8 +2019,8 @@
       <w:pPr>
         <w:pStyle w:val="Heading2"/>
       </w:pPr>
-      <w:bookmarkStart w:id="8" w:name="_heading=h.9fhmrqhcyvkz" w:colFirst="0" w:colLast="0"/>
-      <w:bookmarkEnd w:id="8"/>
+      <w:bookmarkStart w:id="7" w:name="_heading=h.9fhmrqhcyvkz" w:colFirst="0" w:colLast="0"/>
+      <w:bookmarkEnd w:id="7"/>
       <w:r>
         <w:t>2.1 Basic ideas</w:t>
       </w:r>
@@ -2056,16 +2051,7 @@
         <w:spacing w:after="0"/>
       </w:pPr>
       <w:r>
-        <w:lastRenderedPageBreak/>
-        <w:t>P-</w:t>
-      </w:r>
-      <w:proofErr w:type="gramStart"/>
-      <w:r>
-        <w:t>type:</w:t>
-      </w:r>
-      <w:proofErr w:type="gramEnd"/>
-      <w:r>
-        <w:t xml:space="preserve"> consists of Silicon and Phosphorus atoms</w:t>
+        <w:t>P-type: consists of Silicon and Phosphorus atoms</w:t>
       </w:r>
     </w:p>
     <w:p>
@@ -2076,25 +2062,41 @@
         </w:numPr>
       </w:pPr>
       <w:r>
-        <w:t>N-</w:t>
-      </w:r>
-      <w:proofErr w:type="gramStart"/>
-      <w:r>
-        <w:t>type:</w:t>
-      </w:r>
-      <w:proofErr w:type="gramEnd"/>
-      <w:r>
-        <w:t xml:space="preserve"> consists of Silicon and Aluminum atoms</w:t>
+        <w:t>N-type: consists of Silicon and Aluminum atoms</w:t>
       </w:r>
     </w:p>
     <w:p>
       <w:r>
-        <w:t>Each type of the semiconductor will be constructed in the form of a 5x6 crystal, each cell will either be a Silicon, a Phosphorus, or an Aluminum atom.</w:t>
+        <w:t xml:space="preserve">Each type of the semiconductor will be constructed in the form of a 5x6 crystal, </w:t>
+      </w:r>
+      <w:r>
+        <w:t>compositing of atoms</w:t>
+      </w:r>
+      <w:r>
+        <w:t xml:space="preserve"> </w:t>
+      </w:r>
+      <w:r>
+        <w:t>of</w:t>
+      </w:r>
+      <w:r>
+        <w:t xml:space="preserve"> either Silicon, Phosphorus, or Aluminum.</w:t>
       </w:r>
     </w:p>
     <w:p>
       <w:r>
-        <w:t>The atom of each element will have the following components, called charge:</w:t>
+        <w:t xml:space="preserve">The atom of each element </w:t>
+      </w:r>
+      <w:r>
+        <w:t>is an ag</w:t>
+      </w:r>
+      <w:r>
+        <w:t>g</w:t>
+      </w:r>
+      <w:r>
+        <w:t>regation of</w:t>
+      </w:r>
+      <w:r>
+        <w:t xml:space="preserve"> the following components, called charge:</w:t>
       </w:r>
     </w:p>
     <w:p>
@@ -2108,6 +2110,15 @@
       <w:r>
         <w:t>conduct electron: electron in conduction band</w:t>
       </w:r>
+      <w:r>
+        <w:t xml:space="preserve"> (can flow</w:t>
+      </w:r>
+      <w:r>
+        <w:t xml:space="preserve"> freely</w:t>
+      </w:r>
+      <w:r>
+        <w:t>)</w:t>
+      </w:r>
     </w:p>
     <w:p>
       <w:pPr>
@@ -2120,6 +2131,15 @@
       <w:r>
         <w:t>valence electron: electron in valence band</w:t>
       </w:r>
+      <w:r>
+        <w:t xml:space="preserve"> (cannot flow</w:t>
+      </w:r>
+      <w:r>
+        <w:t xml:space="preserve"> freely, but can switch position with hole under some conditions</w:t>
+      </w:r>
+      <w:r>
+        <w:t>)</w:t>
+      </w:r>
     </w:p>
     <w:p>
       <w:pPr>
@@ -2130,6 +2150,21 @@
       </w:pPr>
       <w:r>
         <w:t>valence hole: a gap in valence band</w:t>
+      </w:r>
+      <w:r>
+        <w:t xml:space="preserve"> (can</w:t>
+      </w:r>
+      <w:r>
+        <w:t>not</w:t>
+      </w:r>
+      <w:r>
+        <w:t xml:space="preserve"> flow</w:t>
+      </w:r>
+      <w:r>
+        <w:t xml:space="preserve"> freely, but can switch position with valence electron under some conditions</w:t>
+      </w:r>
+      <w:r>
+        <w:t>)</w:t>
       </w:r>
     </w:p>
     <w:p>
@@ -2510,6 +2545,7 @@
     </w:p>
     <w:p>
       <w:r>
+        <w:lastRenderedPageBreak/>
         <w:t>Users must choose a type of semiconductor before getting into the application. The program will automatically choose dope type of Light. However, these parameters can be changed while using the app.</w:t>
       </w:r>
     </w:p>
@@ -2525,7 +2561,6 @@
     </w:p>
     <w:p>
       <w:r>
-        <w:lastRenderedPageBreak/>
         <w:t>Users can also see the instruction and information of the application when using the program.</w:t>
       </w:r>
     </w:p>
@@ -2533,8 +2568,8 @@
       <w:pPr>
         <w:pStyle w:val="Heading2"/>
       </w:pPr>
-      <w:bookmarkStart w:id="9" w:name="_heading=h.gklzsevi6hkf" w:colFirst="0" w:colLast="0"/>
-      <w:bookmarkEnd w:id="9"/>
+      <w:bookmarkStart w:id="8" w:name="_heading=h.gklzsevi6hkf" w:colFirst="0" w:colLast="0"/>
+      <w:bookmarkEnd w:id="8"/>
       <w:r>
         <w:t>2.2 General class diagram</w:t>
       </w:r>
@@ -2548,21 +2583,28 @@
           <w:noProof/>
         </w:rPr>
         <w:drawing>
-          <wp:inline distT="114300" distB="114300" distL="114300" distR="114300" wp14:anchorId="074D4B58" wp14:editId="3B50163B">
-            <wp:extent cx="5734050" cy="4165600"/>
+          <wp:inline distT="0" distB="0" distL="0" distR="0" wp14:anchorId="5F2E9BA6" wp14:editId="6D6AB9E4">
+            <wp:extent cx="5727700" cy="3114040"/>
             <wp:effectExtent l="0" t="0" r="0" b="0"/>
-            <wp:docPr id="1" name="image6.png"/>
-            <wp:cNvGraphicFramePr/>
+            <wp:docPr id="11" name="Picture 11"/>
+            <wp:cNvGraphicFramePr>
+              <a:graphicFrameLocks xmlns:a="http://schemas.openxmlformats.org/drawingml/2006/main" noChangeAspect="1"/>
+            </wp:cNvGraphicFramePr>
             <a:graphic xmlns:a="http://schemas.openxmlformats.org/drawingml/2006/main">
               <a:graphicData uri="http://schemas.openxmlformats.org/drawingml/2006/picture">
                 <pic:pic xmlns:pic="http://schemas.openxmlformats.org/drawingml/2006/picture">
                   <pic:nvPicPr>
-                    <pic:cNvPr id="0" name="image6.png"/>
-                    <pic:cNvPicPr preferRelativeResize="0"/>
+                    <pic:cNvPr id="11" name="ClassDiagram.general.png"/>
+                    <pic:cNvPicPr/>
                   </pic:nvPicPr>
                   <pic:blipFill>
-                    <a:blip r:embed="rId11"/>
-                    <a:srcRect/>
+                    <a:blip r:embed="rId11" cstate="print">
+                      <a:extLst>
+                        <a:ext uri="{28A0092B-C50C-407E-A947-70E740481C1C}">
+                          <a14:useLocalDpi xmlns:a14="http://schemas.microsoft.com/office/drawing/2010/main" val="0"/>
+                        </a:ext>
+                      </a:extLst>
+                    </a:blip>
                     <a:stretch>
                       <a:fillRect/>
                     </a:stretch>
@@ -2570,12 +2612,11 @@
                   <pic:spPr>
                     <a:xfrm>
                       <a:off x="0" y="0"/>
-                      <a:ext cx="5734050" cy="4165600"/>
+                      <a:ext cx="5727700" cy="3114040"/>
                     </a:xfrm>
                     <a:prstGeom prst="rect">
                       <a:avLst/>
                     </a:prstGeom>
-                    <a:ln/>
                   </pic:spPr>
                 </pic:pic>
               </a:graphicData>
@@ -2607,7 +2648,13 @@
     </w:p>
     <w:p>
       <w:r>
-        <w:t>The application consists of 4 main packages</w:t>
+        <w:t xml:space="preserve">The application consists of </w:t>
+      </w:r>
+      <w:r>
+        <w:t>3</w:t>
+      </w:r>
+      <w:r>
+        <w:t xml:space="preserve"> main packages</w:t>
       </w:r>
     </w:p>
     <w:p>
@@ -2616,29 +2663,78 @@
           <w:b/>
           <w:u w:val="single"/>
         </w:rPr>
-        <w:t>elements:</w:t>
-      </w:r>
-      <w:r>
-        <w:t xml:space="preserve"> contains 4 sub-packages: atom, charge, crystal, view. These packages contain interface and classes used for defining each elements’ attributes and method</w:t>
+        <w:t>elements</w:t>
+      </w:r>
+      <w:r>
+        <w:rPr>
+          <w:b/>
+        </w:rPr>
+        <w:t>:</w:t>
+      </w:r>
+      <w:r>
+        <w:t xml:space="preserve"> contains 4 sub-packages: </w:t>
+      </w:r>
+      <w:r>
+        <w:t xml:space="preserve">crystal, </w:t>
+      </w:r>
+      <w:r>
+        <w:t>atom, charge, view. Th</w:t>
+      </w:r>
+      <w:r>
+        <w:t xml:space="preserve">is module </w:t>
+      </w:r>
+      <w:r>
+        <w:t xml:space="preserve">implements </w:t>
+      </w:r>
+      <w:r>
+        <w:t>the state and behavior of the semicon</w:t>
+      </w:r>
+      <w:r>
+        <w:t>d</w:t>
+      </w:r>
+      <w:r>
+        <w:t>u</w:t>
+      </w:r>
+      <w:r>
+        <w:t>ctor.</w:t>
       </w:r>
     </w:p>
     <w:p>
+      <w:proofErr w:type="spellStart"/>
       <w:r>
         <w:rPr>
           <w:b/>
           <w:u w:val="single"/>
         </w:rPr>
-        <w:t>environment:</w:t>
-      </w:r>
+        <w:t>utils</w:t>
+      </w:r>
+      <w:proofErr w:type="spellEnd"/>
       <w:r>
         <w:rPr>
           <w:b/>
+        </w:rPr>
+        <w:t>:</w:t>
+      </w:r>
+      <w:r>
+        <w:rPr>
           <w:i/>
         </w:rPr>
         <w:t xml:space="preserve"> </w:t>
       </w:r>
       <w:r>
-        <w:t>contains basic conditions for elements’ behaviors</w:t>
+        <w:t xml:space="preserve">contains </w:t>
+      </w:r>
+      <w:r>
+        <w:t>randomizing</w:t>
+      </w:r>
+      <w:r>
+        <w:t xml:space="preserve"> methods for </w:t>
+      </w:r>
+      <w:r>
+        <w:t>initializing the doping position in the</w:t>
+      </w:r>
+      <w:r>
+        <w:t xml:space="preserve"> semiconductor crystal.</w:t>
       </w:r>
     </w:p>
     <w:p>
@@ -2647,49 +2743,46 @@
           <w:b/>
           <w:u w:val="single"/>
         </w:rPr>
-        <w:t>utils:</w:t>
+        <w:t>application</w:t>
       </w:r>
       <w:r>
         <w:rPr>
-          <w:i/>
+          <w:b/>
         </w:rPr>
-        <w:t xml:space="preserve"> </w:t>
-      </w:r>
-      <w:r>
-        <w:t>contains additional methods for constructing the elements’ and semiconductor crystal.</w:t>
+        <w:t xml:space="preserve">: </w:t>
+      </w:r>
+      <w:r>
+        <w:t>contains</w:t>
+      </w:r>
+      <w:r>
+        <w:t xml:space="preserve"> GUI</w:t>
+      </w:r>
+      <w:r>
+        <w:t xml:space="preserve"> classes</w:t>
       </w:r>
     </w:p>
     <w:p>
-      <w:r>
-        <w:rPr>
-          <w:b/>
-          <w:u w:val="single"/>
-        </w:rPr>
-        <w:t xml:space="preserve">application: </w:t>
-      </w:r>
-      <w:r>
-        <w:t>contains classes for demonstrating the application to users.</w:t>
+      <w:pPr>
+        <w:pStyle w:val="Heading2"/>
+      </w:pPr>
+      <w:bookmarkStart w:id="9" w:name="_heading=h.o4wflq956p8q" w:colFirst="0" w:colLast="0"/>
+      <w:bookmarkEnd w:id="9"/>
+      <w:r>
+        <w:lastRenderedPageBreak/>
+        <w:t>2.3 Detailed class Diagram</w:t>
       </w:r>
     </w:p>
     <w:p>
       <w:pPr>
-        <w:pStyle w:val="Heading2"/>
-      </w:pPr>
-      <w:bookmarkStart w:id="10" w:name="_heading=h.o4wflq956p8q" w:colFirst="0" w:colLast="0"/>
+        <w:pStyle w:val="Heading4"/>
+      </w:pPr>
+      <w:bookmarkStart w:id="10" w:name="_heading=h.c1cnymhkl8wa" w:colFirst="0" w:colLast="0"/>
       <w:bookmarkEnd w:id="10"/>
       <w:r>
-        <w:lastRenderedPageBreak/>
-        <w:t>2.3 Detailed class Diagram</w:t>
-      </w:r>
-    </w:p>
-    <w:p>
-      <w:pPr>
-        <w:pStyle w:val="Heading4"/>
-      </w:pPr>
-      <w:bookmarkStart w:id="11" w:name="_heading=h.c1cnymhkl8wa" w:colFirst="0" w:colLast="0"/>
-      <w:bookmarkEnd w:id="11"/>
-      <w:r>
         <w:t>2.3.1 Package: element</w:t>
+      </w:r>
+      <w:r>
+        <w:t>s</w:t>
       </w:r>
     </w:p>
     <w:p>
@@ -2701,17 +2794,19 @@
           <w:noProof/>
         </w:rPr>
         <w:drawing>
-          <wp:inline distT="114300" distB="114300" distL="114300" distR="114300" wp14:anchorId="0A71B62B" wp14:editId="6607A9AD">
-            <wp:extent cx="5734050" cy="2877777"/>
+          <wp:inline distT="0" distB="0" distL="0" distR="0" wp14:anchorId="4315552F" wp14:editId="12338243">
+            <wp:extent cx="5727700" cy="2909570"/>
             <wp:effectExtent l="0" t="0" r="0" b="0"/>
-            <wp:docPr id="7" name="image9.png"/>
-            <wp:cNvGraphicFramePr/>
+            <wp:docPr id="13" name="Picture 13"/>
+            <wp:cNvGraphicFramePr>
+              <a:graphicFrameLocks xmlns:a="http://schemas.openxmlformats.org/drawingml/2006/main" noChangeAspect="1"/>
+            </wp:cNvGraphicFramePr>
             <a:graphic xmlns:a="http://schemas.openxmlformats.org/drawingml/2006/main">
               <a:graphicData uri="http://schemas.openxmlformats.org/drawingml/2006/picture">
                 <pic:pic xmlns:pic="http://schemas.openxmlformats.org/drawingml/2006/picture">
                   <pic:nvPicPr>
-                    <pic:cNvPr id="0" name="image9.png"/>
-                    <pic:cNvPicPr preferRelativeResize="0"/>
+                    <pic:cNvPr id="13" name="ClassDiagram.module.elements.png"/>
+                    <pic:cNvPicPr/>
                   </pic:nvPicPr>
                   <pic:blipFill>
                     <a:blip r:embed="rId12" cstate="print">
@@ -2728,12 +2823,11 @@
                   <pic:spPr>
                     <a:xfrm>
                       <a:off x="0" y="0"/>
-                      <a:ext cx="5734050" cy="2877777"/>
+                      <a:ext cx="5727700" cy="2909570"/>
                     </a:xfrm>
                     <a:prstGeom prst="rect">
                       <a:avLst/>
                     </a:prstGeom>
-                    <a:ln/>
                   </pic:spPr>
                 </pic:pic>
               </a:graphicData>
@@ -2769,25 +2863,551 @@
           <w:b/>
           <w:u w:val="single"/>
         </w:rPr>
-        <w:t xml:space="preserve">Package: </w:t>
-      </w:r>
+        <w:t>Package: elements:</w:t>
+      </w:r>
+      <w:r>
+        <w:t xml:space="preserve"> </w:t>
+      </w:r>
+    </w:p>
+    <w:p>
+      <w:r>
+        <w:t>The main design idea is based on the hierarchy: Crystal contains ma</w:t>
+      </w:r>
+      <w:r>
+        <w:t>n</w:t>
+      </w:r>
+      <w:r>
+        <w:t xml:space="preserve">y atoms, </w:t>
+      </w:r>
+      <w:r>
+        <w:t xml:space="preserve">each of </w:t>
+      </w:r>
+      <w:r>
+        <w:t>which in</w:t>
+      </w:r>
+      <w:r>
+        <w:t xml:space="preserve"> </w:t>
+      </w:r>
+      <w:r>
+        <w:t>turn contains many charges</w:t>
+      </w:r>
+      <w:r>
+        <w:t>. Atoms &amp; charges also have a graphical representation.</w:t>
+      </w:r>
+    </w:p>
+    <w:p>
+      <w:pPr>
+        <w:rPr>
+          <w:lang w:val="vi-VN"/>
+        </w:rPr>
+      </w:pPr>
+      <w:r>
+        <w:t>Hence</w:t>
+      </w:r>
+      <w:r>
+        <w:rPr>
+          <w:lang w:val="vi-VN"/>
+        </w:rPr>
+        <w:t xml:space="preserve">, the package </w:t>
+      </w:r>
+      <w:r>
+        <w:t>consists of 4 sub-packages</w:t>
+      </w:r>
+      <w:r>
+        <w:rPr>
+          <w:lang w:val="vi-VN"/>
+        </w:rPr>
+        <w:t>: crystal, atom &amp; ch</w:t>
+      </w:r>
+      <w:proofErr w:type="spellStart"/>
+      <w:r>
+        <w:t>arge</w:t>
+      </w:r>
+      <w:proofErr w:type="spellEnd"/>
+      <w:r>
+        <w:t xml:space="preserve"> – for 3 elements of the hierarchy, and lastly, the view</w:t>
+      </w:r>
+      <w:r>
+        <w:rPr>
+          <w:lang w:val="vi-VN"/>
+        </w:rPr>
+        <w:t xml:space="preserve"> package</w:t>
+      </w:r>
+      <w:r>
+        <w:t>, which handles the graphical representation of the above elements.</w:t>
+      </w:r>
+    </w:p>
+    <w:p>
+      <w:proofErr w:type="spellStart"/>
       <w:proofErr w:type="gramStart"/>
       <w:r>
         <w:rPr>
           <w:b/>
-          <w:u w:val="single"/>
+          <w:i/>
         </w:rPr>
-        <w:t>elements:</w:t>
-      </w:r>
+        <w:t>elements.crystal</w:t>
+      </w:r>
+      <w:proofErr w:type="spellEnd"/>
       <w:proofErr w:type="gramEnd"/>
       <w:r>
-        <w:t xml:space="preserve"> consists of 4 </w:t>
+        <w:rPr>
+          <w:b/>
+          <w:i/>
+        </w:rPr>
+        <w:t>:</w:t>
+      </w:r>
+      <w:r>
+        <w:t xml:space="preserve"> consists of 1 class</w:t>
+      </w:r>
+    </w:p>
+    <w:p>
+      <w:pPr>
+        <w:rPr>
+          <w:b/>
+        </w:rPr>
+      </w:pPr>
+      <w:r>
+        <w:rPr>
+          <w:b/>
+        </w:rPr>
+        <w:t>Crystal</w:t>
+      </w:r>
+    </w:p>
+    <w:p>
+      <w:r>
+        <w:t xml:space="preserve">• Attributes: </w:t>
+      </w:r>
+    </w:p>
+    <w:p>
+      <w:r>
+        <w:rPr>
+          <w:lang w:val="vi-VN"/>
+        </w:rPr>
+        <w:t>Static final attributes to represent the limits of the ex</w:t>
       </w:r>
       <w:proofErr w:type="spellStart"/>
       <w:r>
-        <w:t>subpackages</w:t>
+        <w:t>ternal</w:t>
       </w:r>
       <w:proofErr w:type="spellEnd"/>
+      <w:r>
+        <w:t xml:space="preserve"> </w:t>
+      </w:r>
+      <w:r>
+        <w:rPr>
+          <w:lang w:val="vi-VN"/>
+        </w:rPr>
+        <w:t>conditions</w:t>
+      </w:r>
+      <w:r>
+        <w:t>:</w:t>
+      </w:r>
+    </w:p>
+    <w:p>
+      <w:pPr>
+        <w:numPr>
+          <w:ilvl w:val="0"/>
+          <w:numId w:val="22"/>
+        </w:numPr>
+        <w:spacing w:after="0"/>
+      </w:pPr>
+      <w:proofErr w:type="spellStart"/>
+      <w:r>
+        <w:t>maxVoltage</w:t>
+      </w:r>
+      <w:proofErr w:type="spellEnd"/>
+      <w:r>
+        <w:rPr>
+          <w:lang w:val="vi-VN"/>
+        </w:rPr>
+        <w:t xml:space="preserve">: </w:t>
+      </w:r>
+      <w:r>
+        <w:t>the maximum applied voltage</w:t>
+      </w:r>
+    </w:p>
+    <w:p>
+      <w:pPr>
+        <w:numPr>
+          <w:ilvl w:val="0"/>
+          <w:numId w:val="22"/>
+        </w:numPr>
+        <w:spacing w:after="0"/>
+      </w:pPr>
+      <w:proofErr w:type="spellStart"/>
+      <w:r>
+        <w:t>maxVoltage</w:t>
+      </w:r>
+      <w:proofErr w:type="spellEnd"/>
+      <w:r>
+        <w:rPr>
+          <w:lang w:val="vi-VN"/>
+        </w:rPr>
+        <w:t xml:space="preserve">: </w:t>
+      </w:r>
+      <w:r>
+        <w:t>the maximum applied temperature</w:t>
+      </w:r>
+    </w:p>
+    <w:p>
+      <w:pPr>
+        <w:rPr>
+          <w:lang w:val="vi-VN"/>
+        </w:rPr>
+      </w:pPr>
+      <w:r>
+        <w:rPr>
+          <w:lang w:val="vi-VN"/>
+        </w:rPr>
+        <w:t xml:space="preserve">Static attributes to represent the </w:t>
+      </w:r>
+      <w:r>
+        <w:t>applied</w:t>
+      </w:r>
+      <w:r>
+        <w:rPr>
+          <w:lang w:val="vi-VN"/>
+        </w:rPr>
+        <w:t xml:space="preserve"> conditions:</w:t>
+      </w:r>
+    </w:p>
+    <w:p>
+      <w:pPr>
+        <w:numPr>
+          <w:ilvl w:val="0"/>
+          <w:numId w:val="22"/>
+        </w:numPr>
+        <w:spacing w:after="0"/>
+      </w:pPr>
+      <w:proofErr w:type="spellStart"/>
+      <w:r>
+        <w:t>externalVoltage</w:t>
+      </w:r>
+      <w:proofErr w:type="spellEnd"/>
+      <w:r>
+        <w:rPr>
+          <w:lang w:val="vi-VN"/>
+        </w:rPr>
+        <w:t xml:space="preserve">: </w:t>
+      </w:r>
+      <w:r>
+        <w:t>the applied external voltage</w:t>
+      </w:r>
+    </w:p>
+    <w:p>
+      <w:pPr>
+        <w:numPr>
+          <w:ilvl w:val="0"/>
+          <w:numId w:val="22"/>
+        </w:numPr>
+        <w:spacing w:after="0"/>
+      </w:pPr>
+      <w:r>
+        <w:t>temperature</w:t>
+      </w:r>
+      <w:r>
+        <w:rPr>
+          <w:lang w:val="vi-VN"/>
+        </w:rPr>
+        <w:t xml:space="preserve">: </w:t>
+      </w:r>
+      <w:r>
+        <w:t>the applied temperature</w:t>
+      </w:r>
+    </w:p>
+    <w:p>
+      <w:pPr>
+        <w:numPr>
+          <w:ilvl w:val="0"/>
+          <w:numId w:val="22"/>
+        </w:numPr>
+        <w:spacing w:after="0"/>
+      </w:pPr>
+      <w:proofErr w:type="spellStart"/>
+      <w:r>
+        <w:t>seperateProb</w:t>
+      </w:r>
+      <w:proofErr w:type="spellEnd"/>
+      <w:r>
+        <w:t>: the probability</w:t>
+      </w:r>
+      <w:r>
+        <w:t xml:space="preserve"> for</w:t>
+      </w:r>
+      <w:r>
+        <w:t xml:space="preserve"> a recombination </w:t>
+      </w:r>
+      <w:r>
+        <w:t>to</w:t>
+      </w:r>
+      <w:r>
+        <w:t xml:space="preserve"> not happen (function of </w:t>
+      </w:r>
+      <w:proofErr w:type="spellStart"/>
+      <w:r>
+        <w:t>externalVoltage</w:t>
+      </w:r>
+      <w:proofErr w:type="spellEnd"/>
+      <w:r>
+        <w:t>)</w:t>
+      </w:r>
+    </w:p>
+    <w:p>
+      <w:pPr>
+        <w:numPr>
+          <w:ilvl w:val="0"/>
+          <w:numId w:val="22"/>
+        </w:numPr>
+        <w:spacing w:after="0"/>
+      </w:pPr>
+      <w:proofErr w:type="spellStart"/>
+      <w:r>
+        <w:lastRenderedPageBreak/>
+        <w:t>electronCycle</w:t>
+      </w:r>
+      <w:proofErr w:type="spellEnd"/>
+      <w:r>
+        <w:t xml:space="preserve">: the time it takes an electron to move from atom to atom (function of </w:t>
+      </w:r>
+      <w:proofErr w:type="spellStart"/>
+      <w:r>
+        <w:t>externalVoltage</w:t>
+      </w:r>
+      <w:proofErr w:type="spellEnd"/>
+      <w:r>
+        <w:t>)</w:t>
+      </w:r>
+    </w:p>
+    <w:p>
+      <w:pPr>
+        <w:numPr>
+          <w:ilvl w:val="0"/>
+          <w:numId w:val="22"/>
+        </w:numPr>
+        <w:spacing w:after="0"/>
+      </w:pPr>
+      <w:proofErr w:type="spellStart"/>
+      <w:r>
+        <w:t>diffuseProb</w:t>
+      </w:r>
+      <w:proofErr w:type="spellEnd"/>
+      <w:r>
+        <w:t>:</w:t>
+      </w:r>
+      <w:r>
+        <w:t xml:space="preserve"> the probability for a diffusion to happen</w:t>
+      </w:r>
+      <w:r>
+        <w:t xml:space="preserve"> (function of temperature)</w:t>
+      </w:r>
+    </w:p>
+    <w:p>
+      <w:pPr>
+        <w:numPr>
+          <w:ilvl w:val="0"/>
+          <w:numId w:val="22"/>
+        </w:numPr>
+        <w:spacing w:after="0"/>
+      </w:pPr>
+      <w:proofErr w:type="spellStart"/>
+      <w:r>
+        <w:t>vibrationRange</w:t>
+      </w:r>
+      <w:proofErr w:type="spellEnd"/>
+      <w:r>
+        <w:t>:</w:t>
+      </w:r>
+      <w:r>
+        <w:t xml:space="preserve"> how much force the temperature is causing the charge to move chaotically (function of temperature)</w:t>
+      </w:r>
+    </w:p>
+    <w:p>
+      <w:pPr>
+        <w:spacing w:after="0"/>
+      </w:pPr>
+      <w:r>
+        <w:t xml:space="preserve">Crystal dimensions: </w:t>
+      </w:r>
+    </w:p>
+    <w:p>
+      <w:pPr>
+        <w:numPr>
+          <w:ilvl w:val="0"/>
+          <w:numId w:val="22"/>
+        </w:numPr>
+        <w:spacing w:after="0"/>
+      </w:pPr>
+      <w:proofErr w:type="spellStart"/>
+      <w:r>
+        <w:t>crystalHeight</w:t>
+      </w:r>
+      <w:proofErr w:type="spellEnd"/>
+      <w:r>
+        <w:t>: height of the crystal. Initial value: 5</w:t>
+      </w:r>
+    </w:p>
+    <w:p>
+      <w:pPr>
+        <w:numPr>
+          <w:ilvl w:val="0"/>
+          <w:numId w:val="22"/>
+        </w:numPr>
+      </w:pPr>
+      <w:proofErr w:type="spellStart"/>
+      <w:r>
+        <w:t>crystalWidth</w:t>
+      </w:r>
+      <w:proofErr w:type="spellEnd"/>
+      <w:r>
+        <w:t>: width of the crystal. Initial value: 6</w:t>
+      </w:r>
+    </w:p>
+    <w:p>
+      <w:r>
+        <w:t xml:space="preserve">• </w:t>
+      </w:r>
+      <w:r>
+        <w:t xml:space="preserve">Main </w:t>
+      </w:r>
+      <w:r>
+        <w:t>Methods:</w:t>
+      </w:r>
+    </w:p>
+    <w:p>
+      <w:pPr>
+        <w:numPr>
+          <w:ilvl w:val="0"/>
+          <w:numId w:val="14"/>
+        </w:numPr>
+        <w:spacing w:after="0"/>
+      </w:pPr>
+      <w:proofErr w:type="spellStart"/>
+      <w:proofErr w:type="gramStart"/>
+      <w:r>
+        <w:t>getAtomAt</w:t>
+      </w:r>
+      <w:proofErr w:type="spellEnd"/>
+      <w:r>
+        <w:t>(</w:t>
+      </w:r>
+      <w:proofErr w:type="gramEnd"/>
+      <w:r>
+        <w:t>int x, int y): return atom at position (</w:t>
+      </w:r>
+      <w:proofErr w:type="spellStart"/>
+      <w:r>
+        <w:t>x,y</w:t>
+      </w:r>
+      <w:proofErr w:type="spellEnd"/>
+      <w:r>
+        <w:t>)</w:t>
+      </w:r>
+    </w:p>
+    <w:p>
+      <w:pPr>
+        <w:numPr>
+          <w:ilvl w:val="0"/>
+          <w:numId w:val="14"/>
+        </w:numPr>
+        <w:spacing w:after="0"/>
+      </w:pPr>
+      <w:proofErr w:type="spellStart"/>
+      <w:proofErr w:type="gramStart"/>
+      <w:r>
+        <w:t>initCrystal</w:t>
+      </w:r>
+      <w:proofErr w:type="spellEnd"/>
+      <w:r>
+        <w:t>(</w:t>
+      </w:r>
+      <w:proofErr w:type="gramEnd"/>
+      <w:r>
+        <w:t xml:space="preserve">String type, String </w:t>
+      </w:r>
+      <w:proofErr w:type="spellStart"/>
+      <w:r>
+        <w:t>dopeRatio</w:t>
+      </w:r>
+      <w:proofErr w:type="spellEnd"/>
+      <w:r>
+        <w:t xml:space="preserve">): initialize a crystal of type </w:t>
+      </w:r>
+      <w:proofErr w:type="spellStart"/>
+      <w:r>
+        <w:t>type</w:t>
+      </w:r>
+      <w:proofErr w:type="spellEnd"/>
+      <w:r>
+        <w:t xml:space="preserve"> and dope level </w:t>
+      </w:r>
+      <w:proofErr w:type="spellStart"/>
+      <w:r>
+        <w:t>dopeRatio</w:t>
+      </w:r>
+      <w:proofErr w:type="spellEnd"/>
+      <w:r>
+        <w:t xml:space="preserve"> (the result is stochastic)</w:t>
+      </w:r>
+      <w:r>
+        <w:t>.</w:t>
+      </w:r>
+    </w:p>
+    <w:p>
+      <w:pPr>
+        <w:numPr>
+          <w:ilvl w:val="0"/>
+          <w:numId w:val="14"/>
+        </w:numPr>
+      </w:pPr>
+      <w:proofErr w:type="gramStart"/>
+      <w:r>
+        <w:t>progress(</w:t>
+      </w:r>
+      <w:proofErr w:type="gramEnd"/>
+      <w:r>
+        <w:t>Pane root): the crystal progresses one time unit into the future</w:t>
+      </w:r>
+      <w:r>
+        <w:t xml:space="preserve">, displaying the </w:t>
+      </w:r>
+      <w:r>
+        <w:t xml:space="preserve">all of its components’ complex </w:t>
+      </w:r>
+      <w:proofErr w:type="spellStart"/>
+      <w:r>
+        <w:t>behaviors</w:t>
+      </w:r>
+      <w:proofErr w:type="spellEnd"/>
+      <w:r>
+        <w:t xml:space="preserve"> </w:t>
+      </w:r>
+      <w:r>
+        <w:t>in root Pane</w:t>
+      </w:r>
+      <w:r>
+        <w:t xml:space="preserve"> (</w:t>
+      </w:r>
+      <w:proofErr w:type="spellStart"/>
+      <w:r>
+        <w:t>ie</w:t>
+      </w:r>
+      <w:proofErr w:type="spellEnd"/>
+      <w:r>
+        <w:t xml:space="preserve">. atoms exchange charges, or charges change position, </w:t>
+      </w:r>
+      <w:proofErr w:type="spellStart"/>
+      <w:r>
+        <w:t>etc</w:t>
+      </w:r>
+      <w:proofErr w:type="spellEnd"/>
+      <w:r>
+        <w:t>)</w:t>
+      </w:r>
+    </w:p>
+    <w:p>
+      <w:r>
+        <w:t>Crystal and Atom have Composition relationship: if a crystal is destroyed, all atoms inside the crystal will also be destroyed.</w:t>
+      </w:r>
     </w:p>
     <w:p>
       <w:proofErr w:type="spellStart"/>
@@ -2869,46 +3489,18 @@
       <w:pPr>
         <w:numPr>
           <w:ilvl w:val="0"/>
-          <w:numId w:val="20"/>
+          <w:numId w:val="21"/>
         </w:numPr>
         <w:spacing w:after="0"/>
       </w:pPr>
       <w:proofErr w:type="spellStart"/>
       <w:r>
-        <w:t>atomViewRadius</w:t>
+        <w:t>indexX</w:t>
       </w:r>
       <w:proofErr w:type="spellEnd"/>
       <w:r>
-        <w:t xml:space="preserve">: </w:t>
-      </w:r>
-    </w:p>
-    <w:p>
-      <w:pPr>
-        <w:numPr>
-          <w:ilvl w:val="0"/>
-          <w:numId w:val="20"/>
-        </w:numPr>
-        <w:spacing w:after="0"/>
-      </w:pPr>
-      <w:proofErr w:type="spellStart"/>
-      <w:r>
-        <w:t>atomViewCell</w:t>
-      </w:r>
-      <w:proofErr w:type="spellEnd"/>
-    </w:p>
-    <w:p>
-      <w:pPr>
-        <w:numPr>
-          <w:ilvl w:val="0"/>
-          <w:numId w:val="20"/>
-        </w:numPr>
-        <w:spacing w:after="0"/>
-      </w:pPr>
-      <w:proofErr w:type="spellStart"/>
-      <w:r>
-        <w:t>valenceViewPadding</w:t>
-      </w:r>
-      <w:proofErr w:type="spellEnd"/>
+        <w:t>: horizontal position of atom in the crystal</w:t>
+      </w:r>
     </w:p>
     <w:p>
       <w:pPr>
@@ -2916,39 +3508,84 @@
           <w:ilvl w:val="0"/>
           <w:numId w:val="21"/>
         </w:numPr>
-        <w:spacing w:after="0"/>
       </w:pPr>
       <w:proofErr w:type="spellStart"/>
       <w:r>
-        <w:t>indexX</w:t>
+        <w:t>indexY</w:t>
       </w:r>
       <w:proofErr w:type="spellEnd"/>
       <w:r>
-        <w:t>: horizontal position of atom in the crystal</w:t>
+        <w:t>: vertical position of ato</w:t>
+      </w:r>
+      <w:r>
+        <w:t>m</w:t>
+      </w:r>
+      <w:r>
+        <w:t xml:space="preserve"> in the crystal</w:t>
       </w:r>
     </w:p>
     <w:p>
       <w:pPr>
-        <w:numPr>
-          <w:ilvl w:val="0"/>
-          <w:numId w:val="21"/>
-        </w:numPr>
-      </w:pPr>
+        <w:ind w:left="360"/>
+      </w:pPr>
+      <w:r>
+        <w:t>#</w:t>
+      </w:r>
+      <w:r>
+        <w:tab/>
+      </w:r>
       <w:proofErr w:type="spellStart"/>
       <w:r>
-        <w:t>indexY</w:t>
+        <w:t>valenceCharges</w:t>
       </w:r>
       <w:proofErr w:type="spellEnd"/>
       <w:r>
-        <w:t xml:space="preserve">: vertical position of </w:t>
+        <w:t xml:space="preserve">: </w:t>
       </w:r>
       <w:proofErr w:type="spellStart"/>
       <w:r>
-        <w:t>aton</w:t>
+        <w:t>hashMap</w:t>
       </w:r>
       <w:proofErr w:type="spellEnd"/>
       <w:r>
-        <w:t xml:space="preserve"> in the crystal</w:t>
+        <w:t xml:space="preserve"> of its 4 valence charges (key is position - “up”/</w:t>
+      </w:r>
+      <w:r>
+        <w:t xml:space="preserve"> </w:t>
+      </w:r>
+      <w:r>
+        <w:t>“down”/</w:t>
+      </w:r>
+      <w:r>
+        <w:t xml:space="preserve"> </w:t>
+      </w:r>
+      <w:r>
+        <w:t>“right”/</w:t>
+      </w:r>
+      <w:r>
+        <w:t xml:space="preserve"> </w:t>
+      </w:r>
+      <w:r>
+        <w:t>“left”). Each valence charge is either a valence electron or valence hole</w:t>
+      </w:r>
+    </w:p>
+    <w:p>
+      <w:pPr>
+        <w:ind w:left="360"/>
+      </w:pPr>
+      <w:r>
+        <w:t>#</w:t>
+      </w:r>
+      <w:r>
+        <w:tab/>
+      </w:r>
+      <w:proofErr w:type="spellStart"/>
+      <w:r>
+        <w:t>conductingE</w:t>
+      </w:r>
+      <w:proofErr w:type="spellEnd"/>
+      <w:r>
+        <w:t xml:space="preserve">: can contain a conducting e, otherwise could be null </w:t>
       </w:r>
     </w:p>
     <w:p>
@@ -3001,7 +3638,30 @@
       </w:r>
       <w:proofErr w:type="spellEnd"/>
       <w:r>
-        <w:t xml:space="preserve"> of crystal container.</w:t>
+        <w:t>, belonging to</w:t>
+      </w:r>
+      <w:r>
+        <w:t xml:space="preserve"> </w:t>
+      </w:r>
+      <w:r>
+        <w:t xml:space="preserve">crystal </w:t>
+      </w:r>
+      <w:r>
+        <w:t>container</w:t>
+      </w:r>
+      <w:r>
+        <w:rPr>
+          <w:lang w:val="vi-VN"/>
+        </w:rPr>
+        <w:t>, with no ch</w:t>
+      </w:r>
+      <w:proofErr w:type="spellStart"/>
+      <w:r>
+        <w:t>arges</w:t>
+      </w:r>
+      <w:proofErr w:type="spellEnd"/>
+      <w:r>
+        <w:t>.</w:t>
       </w:r>
     </w:p>
     <w:p>
@@ -3092,7 +3752,13 @@
       </w:r>
       <w:proofErr w:type="gramEnd"/>
       <w:r>
-        <w:t>): return Crystal container that the atom is in.</w:t>
+        <w:t>): return</w:t>
+      </w:r>
+      <w:r>
+        <w:t xml:space="preserve"> the</w:t>
+      </w:r>
+      <w:r>
+        <w:t xml:space="preserve"> Crystal container that the atom is in.</w:t>
       </w:r>
     </w:p>
     <w:p>
@@ -3114,7 +3780,7 @@
       </w:r>
       <w:proofErr w:type="gramEnd"/>
       <w:r>
-        <w:t>String position): return valence charge of the atom at specified position (if exist)</w:t>
+        <w:t>String position): return valence charge of the atom at specified position</w:t>
       </w:r>
     </w:p>
     <w:p>
@@ -3127,7 +3793,6 @@
       <w:proofErr w:type="spellStart"/>
       <w:proofErr w:type="gramStart"/>
       <w:r>
-        <w:lastRenderedPageBreak/>
         <w:t>getConductingE</w:t>
       </w:r>
       <w:proofErr w:type="spellEnd"/>
@@ -3144,6 +3809,7 @@
         <w:ind w:firstLine="720"/>
       </w:pPr>
       <w:r>
+        <w:lastRenderedPageBreak/>
         <w:t xml:space="preserve"># </w:t>
       </w:r>
       <w:proofErr w:type="spellStart"/>
@@ -3270,7 +3936,16 @@
       </w:r>
       <w:proofErr w:type="gramEnd"/>
       <w:r>
-        <w:t xml:space="preserve">): change valence electron into hole and conducting electron </w:t>
+        <w:t xml:space="preserve">): change </w:t>
+      </w:r>
+      <w:r>
+        <w:rPr>
+          <w:lang w:val="vi-VN"/>
+        </w:rPr>
+        <w:t xml:space="preserve">a </w:t>
+      </w:r>
+      <w:r>
+        <w:t xml:space="preserve">valence electron into hole and conducting electron </w:t>
       </w:r>
     </w:p>
     <w:p>
@@ -3287,6 +3962,213 @@
       <w:proofErr w:type="gramEnd"/>
       <w:r>
         <w:t>): combine conducting electron and hole into valence electron.</w:t>
+      </w:r>
+    </w:p>
+    <w:p>
+      <w:pPr>
+        <w:rPr>
+          <w:b/>
+        </w:rPr>
+      </w:pPr>
+      <w:proofErr w:type="spellStart"/>
+      <w:r>
+        <w:rPr>
+          <w:b/>
+        </w:rPr>
+        <w:t>AluminumAtom</w:t>
+      </w:r>
+      <w:proofErr w:type="spellEnd"/>
+    </w:p>
+    <w:p>
+      <w:r>
+        <w:t>• Constructors:</w:t>
+      </w:r>
+    </w:p>
+    <w:p>
+      <w:pPr>
+        <w:numPr>
+          <w:ilvl w:val="0"/>
+          <w:numId w:val="18"/>
+        </w:numPr>
+      </w:pPr>
+      <w:proofErr w:type="gramStart"/>
+      <w:r>
+        <w:t>Atom(</w:t>
+      </w:r>
+      <w:proofErr w:type="gramEnd"/>
+      <w:r>
+        <w:t xml:space="preserve">int </w:t>
+      </w:r>
+      <w:proofErr w:type="spellStart"/>
+      <w:r>
+        <w:t>indexX</w:t>
+      </w:r>
+      <w:proofErr w:type="spellEnd"/>
+      <w:r>
+        <w:t xml:space="preserve">, int </w:t>
+      </w:r>
+      <w:proofErr w:type="spellStart"/>
+      <w:r>
+        <w:t>indexY</w:t>
+      </w:r>
+      <w:proofErr w:type="spellEnd"/>
+      <w:r>
+        <w:t xml:space="preserve">, Crystal container): reuses </w:t>
+      </w:r>
+      <w:r>
+        <w:rPr>
+          <w:b/>
+        </w:rPr>
+        <w:t xml:space="preserve">Atom </w:t>
+      </w:r>
+      <w:r>
+        <w:t>constructor</w:t>
+      </w:r>
+      <w:r>
+        <w:t>, but add 3 valence electrons &amp; 1 hole</w:t>
+      </w:r>
+    </w:p>
+    <w:p>
+      <w:pPr>
+        <w:rPr>
+          <w:b/>
+        </w:rPr>
+      </w:pPr>
+      <w:proofErr w:type="spellStart"/>
+      <w:r>
+        <w:rPr>
+          <w:b/>
+        </w:rPr>
+        <w:t>PhosphorusAtom</w:t>
+      </w:r>
+      <w:proofErr w:type="spellEnd"/>
+    </w:p>
+    <w:p>
+      <w:r>
+        <w:t>• Constructors:</w:t>
+      </w:r>
+    </w:p>
+    <w:p>
+      <w:pPr>
+        <w:numPr>
+          <w:ilvl w:val="0"/>
+          <w:numId w:val="18"/>
+        </w:numPr>
+      </w:pPr>
+      <w:proofErr w:type="gramStart"/>
+      <w:r>
+        <w:t>Atom(</w:t>
+      </w:r>
+      <w:proofErr w:type="gramEnd"/>
+      <w:r>
+        <w:t xml:space="preserve">int </w:t>
+      </w:r>
+      <w:proofErr w:type="spellStart"/>
+      <w:r>
+        <w:t>indexX</w:t>
+      </w:r>
+      <w:proofErr w:type="spellEnd"/>
+      <w:r>
+        <w:t xml:space="preserve">, int </w:t>
+      </w:r>
+      <w:proofErr w:type="spellStart"/>
+      <w:r>
+        <w:t>indexY</w:t>
+      </w:r>
+      <w:proofErr w:type="spellEnd"/>
+      <w:r>
+        <w:t xml:space="preserve">, Crystal container): reuses </w:t>
+      </w:r>
+      <w:r>
+        <w:rPr>
+          <w:b/>
+        </w:rPr>
+        <w:t xml:space="preserve">Atom </w:t>
+      </w:r>
+      <w:r>
+        <w:t>constructor</w:t>
+      </w:r>
+      <w:r>
+        <w:t>, but add 4 valence electron</w:t>
+      </w:r>
+      <w:r>
+        <w:t>s</w:t>
+      </w:r>
+      <w:r>
+        <w:t xml:space="preserve"> &amp; 1 conducting electron</w:t>
+      </w:r>
+    </w:p>
+    <w:p>
+      <w:pPr>
+        <w:rPr>
+          <w:b/>
+        </w:rPr>
+      </w:pPr>
+      <w:proofErr w:type="spellStart"/>
+      <w:r>
+        <w:rPr>
+          <w:b/>
+        </w:rPr>
+        <w:t>SiliconAtom</w:t>
+      </w:r>
+      <w:proofErr w:type="spellEnd"/>
+    </w:p>
+    <w:p>
+      <w:r>
+        <w:t>• Constructors:</w:t>
+      </w:r>
+    </w:p>
+    <w:p>
+      <w:pPr>
+        <w:numPr>
+          <w:ilvl w:val="0"/>
+          <w:numId w:val="18"/>
+        </w:numPr>
+      </w:pPr>
+      <w:proofErr w:type="gramStart"/>
+      <w:r>
+        <w:t>Atom(</w:t>
+      </w:r>
+      <w:proofErr w:type="gramEnd"/>
+      <w:r>
+        <w:t xml:space="preserve">int </w:t>
+      </w:r>
+      <w:proofErr w:type="spellStart"/>
+      <w:r>
+        <w:t>indexX</w:t>
+      </w:r>
+      <w:proofErr w:type="spellEnd"/>
+      <w:r>
+        <w:t xml:space="preserve">, int </w:t>
+      </w:r>
+      <w:proofErr w:type="spellStart"/>
+      <w:r>
+        <w:t>indexY</w:t>
+      </w:r>
+      <w:proofErr w:type="spellEnd"/>
+      <w:r>
+        <w:t xml:space="preserve">, Crystal container): reuses </w:t>
+      </w:r>
+      <w:r>
+        <w:rPr>
+          <w:b/>
+        </w:rPr>
+        <w:t xml:space="preserve">Atom </w:t>
+      </w:r>
+      <w:r>
+        <w:t>constructor</w:t>
+      </w:r>
+      <w:r>
+        <w:t xml:space="preserve">, but add </w:t>
+      </w:r>
+      <w:r>
+        <w:t>4</w:t>
+      </w:r>
+      <w:r>
+        <w:t xml:space="preserve"> valence electron</w:t>
+      </w:r>
+      <w:r>
+        <w:t>s</w:t>
       </w:r>
     </w:p>
     <w:p>
@@ -3315,6 +4197,96 @@
     <w:p>
       <w:pPr>
         <w:rPr>
+          <w:rFonts w:ascii="Calibri" w:hAnsi="Calibri" w:cs="Calibri"/>
+          <w:bCs/>
+        </w:rPr>
+      </w:pPr>
+      <w:r>
+        <w:t>The main design idea is as following, there are three types of charges: conducting electron, valence electron &amp; valence hole, which share some behaviors</w:t>
+      </w:r>
+      <w:r>
+        <w:rPr>
+          <w:lang w:val="vi-VN"/>
+        </w:rPr>
+        <w:t xml:space="preserve"> (like belonging to an Atom and having </w:t>
+      </w:r>
+      <w:proofErr w:type="gramStart"/>
+      <w:r>
+        <w:rPr>
+          <w:lang w:val="vi-VN"/>
+        </w:rPr>
+        <w:t>a</w:t>
+      </w:r>
+      <w:proofErr w:type="gramEnd"/>
+      <w:r>
+        <w:rPr>
+          <w:lang w:val="vi-VN"/>
+        </w:rPr>
+        <w:t xml:space="preserve"> elementImage representation), so a parent class </w:t>
+      </w:r>
+      <w:r>
+        <w:rPr>
+          <w:b/>
+        </w:rPr>
+        <w:t>Charge</w:t>
+      </w:r>
+      <w:r>
+        <w:rPr>
+          <w:b/>
+          <w:lang w:val="vi-VN"/>
+        </w:rPr>
+        <w:t xml:space="preserve"> </w:t>
+      </w:r>
+      <w:r>
+        <w:rPr>
+          <w:bCs/>
+          <w:lang w:val="vi-VN"/>
+        </w:rPr>
+        <w:t xml:space="preserve">will </w:t>
+      </w:r>
+      <w:r>
+        <w:rPr>
+          <w:bCs/>
+          <w:lang w:val="vi-VN"/>
+        </w:rPr>
+        <w:t>allow them to inherit the same methods relating to tho</w:t>
+      </w:r>
+      <w:r>
+        <w:rPr>
+          <w:bCs/>
+        </w:rPr>
+        <w:t xml:space="preserve">se common behaviors. </w:t>
+      </w:r>
+      <w:r>
+        <w:t xml:space="preserve">Valence electron &amp; valence hole share common behaviors that conducting electron doesn’t have (like contributing to a valence bond, and moving in a restricted manner, etc.) and vice versa, conducting electron can move freely while the above cannot. Therefore, we create a parent </w:t>
+      </w:r>
+      <w:proofErr w:type="spellStart"/>
+      <w:r>
+        <w:rPr>
+          <w:b/>
+        </w:rPr>
+        <w:t>ValenceBandCharge</w:t>
+      </w:r>
+      <w:proofErr w:type="spellEnd"/>
+      <w:r>
+        <w:rPr>
+          <w:b/>
+        </w:rPr>
+        <w:t xml:space="preserve"> </w:t>
+      </w:r>
+      <w:r>
+        <w:rPr>
+          <w:bCs/>
+        </w:rPr>
+        <w:t xml:space="preserve">for </w:t>
+      </w:r>
+      <w:r>
+        <w:t>valence electron &amp; valence hole.</w:t>
+      </w:r>
+    </w:p>
+    <w:p>
+      <w:pPr>
+        <w:rPr>
           <w:b/>
         </w:rPr>
       </w:pPr>
@@ -3432,7 +4404,13 @@
         <w:t>interface Movable</w:t>
       </w:r>
       <w:r>
-        <w:t>, with the following methods:</w:t>
+        <w:t>, with the following methods</w:t>
+      </w:r>
+      <w:r>
+        <w:t xml:space="preserve"> implemented in different ways</w:t>
+      </w:r>
+      <w:r>
+        <w:t>:</w:t>
       </w:r>
     </w:p>
     <w:p>
@@ -3485,6 +4463,7 @@
       <w:proofErr w:type="spellStart"/>
       <w:proofErr w:type="gramStart"/>
       <w:r>
+        <w:lastRenderedPageBreak/>
         <w:t>moveChaotic</w:t>
       </w:r>
       <w:proofErr w:type="spellEnd"/>
@@ -3558,192 +4537,13 @@
     </w:p>
     <w:p>
       <w:r>
-        <w:t xml:space="preserve">Charge aggregates with </w:t>
-      </w:r>
-      <w:proofErr w:type="gramStart"/>
-      <w:r>
-        <w:t>Atoms, since</w:t>
-      </w:r>
-      <w:proofErr w:type="gramEnd"/>
-      <w:r>
-        <w:t xml:space="preserve"> atoms do not have to contain all types of charges and still exist if there is no charge available.</w:t>
-      </w:r>
-    </w:p>
-    <w:p>
-      <w:proofErr w:type="spellStart"/>
-      <w:proofErr w:type="gramStart"/>
-      <w:r>
-        <w:rPr>
-          <w:b/>
-          <w:i/>
-        </w:rPr>
-        <w:t>elements.crystal</w:t>
-      </w:r>
-      <w:proofErr w:type="spellEnd"/>
-      <w:proofErr w:type="gramEnd"/>
-      <w:r>
-        <w:rPr>
-          <w:b/>
-          <w:i/>
-        </w:rPr>
-        <w:t>:</w:t>
-      </w:r>
-      <w:r>
-        <w:t xml:space="preserve"> consists of 1 class</w:t>
-      </w:r>
-    </w:p>
-    <w:p>
-      <w:pPr>
-        <w:rPr>
-          <w:b/>
-        </w:rPr>
-      </w:pPr>
-      <w:r>
-        <w:rPr>
-          <w:b/>
-        </w:rPr>
-        <w:t>Crystal</w:t>
-      </w:r>
-    </w:p>
-    <w:p>
-      <w:r>
-        <w:t xml:space="preserve">• Attributes: </w:t>
-      </w:r>
-    </w:p>
-    <w:p>
-      <w:pPr>
-        <w:numPr>
-          <w:ilvl w:val="0"/>
-          <w:numId w:val="22"/>
-        </w:numPr>
-        <w:spacing w:after="0"/>
-      </w:pPr>
-      <w:proofErr w:type="spellStart"/>
-      <w:r>
-        <w:t>crystalHeight</w:t>
-      </w:r>
-      <w:proofErr w:type="spellEnd"/>
-      <w:r>
-        <w:t>: height of the crystal. Initial value: 5</w:t>
-      </w:r>
-    </w:p>
-    <w:p>
-      <w:pPr>
-        <w:numPr>
-          <w:ilvl w:val="0"/>
-          <w:numId w:val="22"/>
-        </w:numPr>
-      </w:pPr>
-      <w:proofErr w:type="spellStart"/>
-      <w:r>
-        <w:t>crystalWidth</w:t>
-      </w:r>
-      <w:proofErr w:type="spellEnd"/>
-      <w:r>
-        <w:t>: width of the crystal. Initial value: 6</w:t>
-      </w:r>
-    </w:p>
-    <w:p>
-      <w:r>
-        <w:t>• Methods:</w:t>
-      </w:r>
-    </w:p>
-    <w:p>
-      <w:pPr>
-        <w:numPr>
-          <w:ilvl w:val="0"/>
-          <w:numId w:val="14"/>
-        </w:numPr>
-        <w:spacing w:after="0"/>
-      </w:pPr>
-      <w:proofErr w:type="spellStart"/>
-      <w:proofErr w:type="gramStart"/>
-      <w:r>
-        <w:t>getAtomAt</w:t>
-      </w:r>
-      <w:proofErr w:type="spellEnd"/>
-      <w:r>
-        <w:t>(</w:t>
-      </w:r>
-      <w:proofErr w:type="gramEnd"/>
-      <w:r>
-        <w:t>int x, int y): return atom at position (</w:t>
-      </w:r>
-      <w:proofErr w:type="spellStart"/>
-      <w:r>
-        <w:t>x,y</w:t>
-      </w:r>
-      <w:proofErr w:type="spellEnd"/>
-      <w:r>
-        <w:t>)</w:t>
-      </w:r>
-    </w:p>
-    <w:p>
-      <w:pPr>
-        <w:numPr>
-          <w:ilvl w:val="0"/>
-          <w:numId w:val="14"/>
-        </w:numPr>
-        <w:spacing w:after="0"/>
-      </w:pPr>
-      <w:proofErr w:type="spellStart"/>
-      <w:proofErr w:type="gramStart"/>
-      <w:r>
-        <w:t>initCrystal</w:t>
-      </w:r>
-      <w:proofErr w:type="spellEnd"/>
-      <w:r>
-        <w:t>(</w:t>
-      </w:r>
-      <w:proofErr w:type="gramEnd"/>
-      <w:r>
-        <w:t xml:space="preserve">String type, String </w:t>
-      </w:r>
-      <w:proofErr w:type="spellStart"/>
-      <w:r>
-        <w:t>dopeRatio</w:t>
-      </w:r>
-      <w:proofErr w:type="spellEnd"/>
-      <w:r>
-        <w:t xml:space="preserve">): initialize a crystal of type </w:t>
-      </w:r>
-      <w:proofErr w:type="spellStart"/>
-      <w:r>
-        <w:t>type</w:t>
-      </w:r>
-      <w:proofErr w:type="spellEnd"/>
-      <w:r>
-        <w:t xml:space="preserve"> and dope level </w:t>
-      </w:r>
-      <w:proofErr w:type="spellStart"/>
-      <w:r>
-        <w:t>dopeRatio</w:t>
-      </w:r>
-      <w:proofErr w:type="spellEnd"/>
+        <w:t>Charge aggregates Atoms</w:t>
+      </w:r>
+      <w:r>
+        <w:t>, since charge is part of an atom but atoms can exchange charges</w:t>
+      </w:r>
       <w:r>
         <w:t>.</w:t>
-      </w:r>
-    </w:p>
-    <w:p>
-      <w:pPr>
-        <w:numPr>
-          <w:ilvl w:val="0"/>
-          <w:numId w:val="14"/>
-        </w:numPr>
-      </w:pPr>
-      <w:proofErr w:type="gramStart"/>
-      <w:r>
-        <w:t>progress(</w:t>
-      </w:r>
-      <w:proofErr w:type="gramEnd"/>
-      <w:r>
-        <w:t>Pane root): start performing operations of particles in the crystal displayed on pane root</w:t>
-      </w:r>
-    </w:p>
-    <w:p>
-      <w:r>
-        <w:lastRenderedPageBreak/>
-        <w:t>Crystal and Atom have Composition relationship: if a crystal is destroyed, all atoms inside the crystal will also be destroyed.</w:t>
       </w:r>
     </w:p>
     <w:p>
@@ -3850,251 +4650,27 @@
       </w:r>
     </w:p>
     <w:p>
-      <w:r>
-        <w:t>Charge and Atom have Composition relationship: if an atom is destroyed, all charge inside the atom will also be destroyed.</w:t>
-      </w:r>
-    </w:p>
-    <w:p>
       <w:pPr>
         <w:pStyle w:val="Heading4"/>
       </w:pPr>
-      <w:bookmarkStart w:id="12" w:name="_heading=h.26l0am80gchp" w:colFirst="0" w:colLast="0"/>
+      <w:bookmarkStart w:id="11" w:name="_heading=h.26l0am80gchp" w:colFirst="0" w:colLast="0"/>
+      <w:bookmarkStart w:id="12" w:name="_heading=h.a1oa01gbhvia" w:colFirst="0" w:colLast="0"/>
+      <w:bookmarkEnd w:id="11"/>
       <w:bookmarkEnd w:id="12"/>
       <w:r>
-        <w:t>2.3.2 Package: environment</w:t>
-      </w:r>
-    </w:p>
-    <w:p>
-      <w:pPr>
-        <w:jc w:val="center"/>
-      </w:pPr>
-    </w:p>
-    <w:p>
-      <w:pPr>
-        <w:jc w:val="center"/>
-      </w:pPr>
-      <w:r>
-        <w:rPr>
-          <w:noProof/>
-        </w:rPr>
-        <w:drawing>
-          <wp:inline distT="114300" distB="114300" distL="114300" distR="114300" wp14:anchorId="3C05E6C7" wp14:editId="49732A9F">
-            <wp:extent cx="5734050" cy="4749800"/>
-            <wp:effectExtent l="0" t="0" r="0" b="0"/>
-            <wp:docPr id="9" name="image5.png"/>
-            <wp:cNvGraphicFramePr/>
-            <a:graphic xmlns:a="http://schemas.openxmlformats.org/drawingml/2006/main">
-              <a:graphicData uri="http://schemas.openxmlformats.org/drawingml/2006/picture">
-                <pic:pic xmlns:pic="http://schemas.openxmlformats.org/drawingml/2006/picture">
-                  <pic:nvPicPr>
-                    <pic:cNvPr id="0" name="image5.png"/>
-                    <pic:cNvPicPr preferRelativeResize="0"/>
-                  </pic:nvPicPr>
-                  <pic:blipFill>
-                    <a:blip r:embed="rId13"/>
-                    <a:srcRect/>
-                    <a:stretch>
-                      <a:fillRect/>
-                    </a:stretch>
-                  </pic:blipFill>
-                  <pic:spPr>
-                    <a:xfrm>
-                      <a:off x="0" y="0"/>
-                      <a:ext cx="5734050" cy="4749800"/>
-                    </a:xfrm>
-                    <a:prstGeom prst="rect">
-                      <a:avLst/>
-                    </a:prstGeom>
-                    <a:ln/>
-                  </pic:spPr>
-                </pic:pic>
-              </a:graphicData>
-            </a:graphic>
-          </wp:inline>
-        </w:drawing>
-      </w:r>
-    </w:p>
-    <w:p>
-      <w:pPr>
-        <w:jc w:val="center"/>
-        <w:rPr>
-          <w:i/>
-        </w:rPr>
-      </w:pPr>
-      <w:r>
-        <w:rPr>
-          <w:b/>
-          <w:i/>
-        </w:rPr>
-        <w:t>Figure 5:</w:t>
-      </w:r>
-      <w:r>
-        <w:rPr>
-          <w:i/>
-        </w:rPr>
-        <w:t xml:space="preserve"> Class diagram of package environment</w:t>
-      </w:r>
-    </w:p>
-    <w:p>
-      <w:r>
-        <w:rPr>
-          <w:b/>
-          <w:u w:val="single"/>
-        </w:rPr>
-        <w:t xml:space="preserve">Package: </w:t>
-      </w:r>
-      <w:proofErr w:type="gramStart"/>
-      <w:r>
-        <w:rPr>
-          <w:b/>
-          <w:u w:val="single"/>
-        </w:rPr>
-        <w:t>environment:</w:t>
-      </w:r>
-      <w:proofErr w:type="gramEnd"/>
-      <w:r>
-        <w:t xml:space="preserve"> consists of 1 class:</w:t>
-      </w:r>
-    </w:p>
-    <w:p>
-      <w:r>
-        <w:rPr>
-          <w:b/>
-        </w:rPr>
-        <w:t>Environment:</w:t>
-      </w:r>
-      <w:r>
-        <w:t xml:space="preserve"> define environmental attributes that apply on the semiconductor material</w:t>
-      </w:r>
-    </w:p>
-    <w:p>
-      <w:r>
-        <w:lastRenderedPageBreak/>
-        <w:t>• Attributes:</w:t>
-      </w:r>
-    </w:p>
-    <w:p>
-      <w:pPr>
-        <w:numPr>
-          <w:ilvl w:val="0"/>
-          <w:numId w:val="12"/>
-        </w:numPr>
-        <w:spacing w:after="0"/>
-      </w:pPr>
+        <w:t>2.3.</w:t>
+      </w:r>
+      <w:r>
+        <w:t>2</w:t>
+      </w:r>
+      <w:r>
+        <w:t xml:space="preserve"> Package: </w:t>
+      </w:r>
       <w:proofErr w:type="spellStart"/>
       <w:r>
-        <w:t>maxVoltage</w:t>
+        <w:t>utils</w:t>
       </w:r>
       <w:proofErr w:type="spellEnd"/>
-      <w:r>
-        <w:t>: indicate maximum value of voltage that can be applied on the semiconductor in the application. Initial value: 5</w:t>
-      </w:r>
-    </w:p>
-    <w:p>
-      <w:pPr>
-        <w:numPr>
-          <w:ilvl w:val="0"/>
-          <w:numId w:val="12"/>
-        </w:numPr>
-        <w:spacing w:after="0"/>
-      </w:pPr>
-      <w:proofErr w:type="spellStart"/>
-      <w:r>
-        <w:t>maxTemperature</w:t>
-      </w:r>
-      <w:proofErr w:type="spellEnd"/>
-      <w:r>
-        <w:t>: indicate maximum value of temperature that can be applied on the semiconductor in the application. Initial value: 50</w:t>
-      </w:r>
-    </w:p>
-    <w:p>
-      <w:pPr>
-        <w:numPr>
-          <w:ilvl w:val="0"/>
-          <w:numId w:val="12"/>
-        </w:numPr>
-        <w:spacing w:after="0"/>
-      </w:pPr>
-      <w:proofErr w:type="spellStart"/>
-      <w:r>
-        <w:t>electronCycle</w:t>
-      </w:r>
-      <w:proofErr w:type="spellEnd"/>
-      <w:r>
-        <w:t>: time duration for an electron to move between 2 position, depends on external voltage and temperature</w:t>
-      </w:r>
-    </w:p>
-    <w:p>
-      <w:pPr>
-        <w:numPr>
-          <w:ilvl w:val="0"/>
-          <w:numId w:val="12"/>
-        </w:numPr>
-        <w:spacing w:after="0"/>
-      </w:pPr>
-      <w:proofErr w:type="spellStart"/>
-      <w:r>
-        <w:t>externalVoltage</w:t>
-      </w:r>
-      <w:proofErr w:type="spellEnd"/>
-      <w:r>
-        <w:t>: value of external voltage chosen by users</w:t>
-      </w:r>
-    </w:p>
-    <w:p>
-      <w:pPr>
-        <w:numPr>
-          <w:ilvl w:val="0"/>
-          <w:numId w:val="12"/>
-        </w:numPr>
-        <w:spacing w:after="0"/>
-      </w:pPr>
-      <w:r>
-        <w:t>temperature: value of external temperature chosen by users</w:t>
-      </w:r>
-    </w:p>
-    <w:p>
-      <w:pPr>
-        <w:numPr>
-          <w:ilvl w:val="0"/>
-          <w:numId w:val="12"/>
-        </w:numPr>
-        <w:spacing w:after="0"/>
-      </w:pPr>
-      <w:proofErr w:type="spellStart"/>
-      <w:r>
-        <w:t>diffuseProb</w:t>
-      </w:r>
-      <w:proofErr w:type="spellEnd"/>
-      <w:r>
-        <w:t xml:space="preserve">: probability of an atom to diffuse </w:t>
-      </w:r>
-    </w:p>
-    <w:p>
-      <w:pPr>
-        <w:numPr>
-          <w:ilvl w:val="0"/>
-          <w:numId w:val="12"/>
-        </w:numPr>
-      </w:pPr>
-      <w:proofErr w:type="spellStart"/>
-      <w:r>
-        <w:t>separateProb</w:t>
-      </w:r>
-      <w:proofErr w:type="spellEnd"/>
-      <w:r>
-        <w:t>: probability of an atom with conducting e and hole to not recombine</w:t>
-      </w:r>
-    </w:p>
-    <w:p>
-      <w:pPr>
-        <w:pStyle w:val="Heading4"/>
-      </w:pPr>
-      <w:bookmarkStart w:id="13" w:name="_heading=h.a1oa01gbhvia" w:colFirst="0" w:colLast="0"/>
-      <w:bookmarkEnd w:id="13"/>
-      <w:r>
-        <w:t>2.3.3 Package: utils</w:t>
-      </w:r>
     </w:p>
     <w:p>
       <w:pPr>
@@ -4118,7 +4694,7 @@
                     <pic:cNvPicPr preferRelativeResize="0"/>
                   </pic:nvPicPr>
                   <pic:blipFill>
-                    <a:blip r:embed="rId14"/>
+                    <a:blip r:embed="rId13"/>
                     <a:srcRect/>
                     <a:stretch>
                       <a:fillRect/>
@@ -4153,7 +4729,21 @@
           <w:b/>
           <w:i/>
         </w:rPr>
-        <w:t xml:space="preserve">Figure 6: </w:t>
+        <w:t xml:space="preserve">Figure </w:t>
+      </w:r>
+      <w:r>
+        <w:rPr>
+          <w:b/>
+          <w:i/>
+        </w:rPr>
+        <w:t>5</w:t>
+      </w:r>
+      <w:r>
+        <w:rPr>
+          <w:b/>
+          <w:i/>
+        </w:rPr>
+        <w:t xml:space="preserve">: </w:t>
       </w:r>
       <w:r>
         <w:rPr>
@@ -4187,6 +4777,7 @@
     </w:p>
     <w:p>
       <w:r>
+        <w:lastRenderedPageBreak/>
         <w:t>• Methods:</w:t>
       </w:r>
     </w:p>
@@ -4231,7 +4822,6 @@
       <w:proofErr w:type="spellStart"/>
       <w:proofErr w:type="gramStart"/>
       <w:r>
-        <w:lastRenderedPageBreak/>
         <w:t>getCombination</w:t>
       </w:r>
       <w:proofErr w:type="spellEnd"/>
@@ -4247,8 +4837,8 @@
       <w:pPr>
         <w:pStyle w:val="Heading4"/>
       </w:pPr>
-      <w:bookmarkStart w:id="14" w:name="_heading=h.xgmng5t7jb4l" w:colFirst="0" w:colLast="0"/>
-      <w:bookmarkEnd w:id="14"/>
+      <w:bookmarkStart w:id="13" w:name="_heading=h.xgmng5t7jb4l" w:colFirst="0" w:colLast="0"/>
+      <w:bookmarkEnd w:id="13"/>
       <w:r>
         <w:t>2.3.4 Package: application</w:t>
       </w:r>
@@ -4275,7 +4865,7 @@
                     <pic:cNvPicPr preferRelativeResize="0"/>
                   </pic:nvPicPr>
                   <pic:blipFill>
-                    <a:blip r:embed="rId15"/>
+                    <a:blip r:embed="rId14"/>
                     <a:srcRect/>
                     <a:stretch>
                       <a:fillRect/>
@@ -4310,7 +4900,21 @@
           <w:b/>
           <w:i/>
         </w:rPr>
-        <w:t xml:space="preserve">Figure 7: </w:t>
+        <w:t xml:space="preserve">Figure </w:t>
+      </w:r>
+      <w:r>
+        <w:rPr>
+          <w:b/>
+          <w:i/>
+        </w:rPr>
+        <w:t>6</w:t>
+      </w:r>
+      <w:r>
+        <w:rPr>
+          <w:b/>
+          <w:i/>
+        </w:rPr>
+        <w:t xml:space="preserve">: </w:t>
       </w:r>
       <w:r>
         <w:rPr>
@@ -4325,23 +4929,7 @@
           <w:b/>
           <w:u w:val="single"/>
         </w:rPr>
-        <w:t xml:space="preserve">Package: </w:t>
-      </w:r>
-      <w:proofErr w:type="gramStart"/>
-      <w:r>
-        <w:rPr>
-          <w:b/>
-          <w:u w:val="single"/>
-        </w:rPr>
-        <w:t>application:</w:t>
-      </w:r>
-      <w:proofErr w:type="gramEnd"/>
-      <w:r>
-        <w:rPr>
-          <w:b/>
-          <w:u w:val="single"/>
-        </w:rPr>
-        <w:t xml:space="preserve"> </w:t>
+        <w:t xml:space="preserve">Package: application: </w:t>
       </w:r>
       <w:r>
         <w:t xml:space="preserve"> consists of 3 classes:</w:t>
@@ -4470,15 +5058,7 @@
       </w:r>
       <w:proofErr w:type="spellEnd"/>
       <w:r>
-        <w:t xml:space="preserve"> class has some other methods for helping </w:t>
-      </w:r>
-      <w:proofErr w:type="gramStart"/>
-      <w:r>
-        <w:t>getting</w:t>
-      </w:r>
-      <w:proofErr w:type="gramEnd"/>
-      <w:r>
-        <w:t>/setting components of the GUI</w:t>
+        <w:t xml:space="preserve"> class has some other methods for helping getting/setting components of the GUI</w:t>
       </w:r>
     </w:p>
     <w:p>
@@ -4492,6 +5072,7 @@
       <w:proofErr w:type="spellStart"/>
       <w:proofErr w:type="gramStart"/>
       <w:r>
+        <w:lastRenderedPageBreak/>
         <w:t>setStartMode</w:t>
       </w:r>
       <w:proofErr w:type="spellEnd"/>
@@ -4544,7 +5125,6 @@
       <w:proofErr w:type="spellStart"/>
       <w:proofErr w:type="gramStart"/>
       <w:r>
-        <w:lastRenderedPageBreak/>
         <w:t>setTimeline</w:t>
       </w:r>
       <w:proofErr w:type="spellEnd"/>
@@ -4684,8 +5264,8 @@
       <w:pPr>
         <w:pStyle w:val="Heading1"/>
       </w:pPr>
-      <w:bookmarkStart w:id="15" w:name="_heading=h.1t3h5sf" w:colFirst="0" w:colLast="0"/>
-      <w:bookmarkEnd w:id="15"/>
+      <w:bookmarkStart w:id="14" w:name="_heading=h.1t3h5sf" w:colFirst="0" w:colLast="0"/>
+      <w:bookmarkEnd w:id="14"/>
       <w:r>
         <w:t>3. Assignment of members</w:t>
       </w:r>
@@ -4694,8 +5274,8 @@
       <w:pPr>
         <w:pStyle w:val="Heading2"/>
       </w:pPr>
-      <w:bookmarkStart w:id="16" w:name="_heading=h.orey65e0thos" w:colFirst="0" w:colLast="0"/>
-      <w:bookmarkEnd w:id="16"/>
+      <w:bookmarkStart w:id="15" w:name="_heading=h.orey65e0thos" w:colFirst="0" w:colLast="0"/>
+      <w:bookmarkEnd w:id="15"/>
       <w:r>
         <w:t>3.1 General assignment</w:t>
       </w:r>
@@ -4747,7 +5327,6 @@
             <w:tcW w:w="4505" w:type="dxa"/>
           </w:tcPr>
           <w:p>
-            <w:proofErr w:type="spellStart"/>
             <w:r>
               <w:t>Tr</w:t>
             </w:r>
@@ -4758,11 +5337,7 @@
               <w:t>ị</w:t>
             </w:r>
             <w:r>
-              <w:t>nh</w:t>
-            </w:r>
-            <w:proofErr w:type="spellEnd"/>
-            <w:r>
-              <w:t xml:space="preserve"> Thu </w:t>
+              <w:t xml:space="preserve">nh Thu </w:t>
             </w:r>
             <w:proofErr w:type="spellStart"/>
             <w:r>
@@ -4834,7 +5409,6 @@
                 <w:tag w:val="goog_rdk_4"/>
                 <w:id w:val="1194114095"/>
               </w:sdtPr>
-              <w:sdtEndPr/>
               <w:sdtContent>
                 <w:r>
                   <w:rPr>
@@ -4934,8 +5508,8 @@
       <w:pPr>
         <w:pStyle w:val="Heading2"/>
       </w:pPr>
-      <w:bookmarkStart w:id="17" w:name="_heading=h.fdx4vrn3h2j" w:colFirst="0" w:colLast="0"/>
-      <w:bookmarkEnd w:id="17"/>
+      <w:bookmarkStart w:id="16" w:name="_heading=h.fdx4vrn3h2j" w:colFirst="0" w:colLast="0"/>
+      <w:bookmarkEnd w:id="16"/>
       <w:r>
         <w:t>3.2 Detailed assignment</w:t>
       </w:r>
@@ -4992,21 +5566,12 @@
                 <w:tag w:val="goog_rdk_5"/>
                 <w:id w:val="-1034425789"/>
               </w:sdtPr>
-              <w:sdtEndPr/>
               <w:sdtContent>
-                <w:proofErr w:type="spellStart"/>
                 <w:r>
                   <w:rPr>
                     <w:rFonts w:ascii="Arial" w:eastAsia="Arial" w:hAnsi="Arial" w:cs="Arial"/>
                   </w:rPr>
-                  <w:t>Trịnh</w:t>
-                </w:r>
-                <w:proofErr w:type="spellEnd"/>
-                <w:r>
-                  <w:rPr>
-                    <w:rFonts w:ascii="Arial" w:eastAsia="Arial" w:hAnsi="Arial" w:cs="Arial"/>
-                  </w:rPr>
-                  <w:t xml:space="preserve"> Thu </w:t>
+                  <w:t xml:space="preserve">Trịnh Thu </w:t>
                 </w:r>
                 <w:proofErr w:type="spellStart"/>
                 <w:r>
@@ -5062,6 +5627,7 @@
                 <w:b w:val="0"/>
                 <w:color w:val="5A5A5A"/>
               </w:rPr>
+              <w:lastRenderedPageBreak/>
               <w:t>Atom</w:t>
             </w:r>
           </w:p>
@@ -5181,7 +5747,6 @@
                 <w:b w:val="0"/>
                 <w:color w:val="5A5A5A"/>
               </w:rPr>
-              <w:lastRenderedPageBreak/>
               <w:t>Charge</w:t>
             </w:r>
           </w:p>
@@ -5496,7 +6061,6 @@
           <w:p>
             <w:proofErr w:type="spellStart"/>
             <w:r>
-              <w:lastRenderedPageBreak/>
               <w:t>Nguy</w:t>
             </w:r>
             <w:sdt>
@@ -5504,7 +6068,6 @@
                 <w:tag w:val="goog_rdk_6"/>
                 <w:id w:val="1754941248"/>
               </w:sdtPr>
-              <w:sdtEndPr/>
               <w:sdtContent>
                 <w:r>
                   <w:rPr>
@@ -5878,6 +6441,7 @@
                 <w:b w:val="0"/>
                 <w:color w:val="5A5A5A"/>
               </w:rPr>
+              <w:lastRenderedPageBreak/>
               <w:t>moveChaotic</w:t>
             </w:r>
             <w:proofErr w:type="spellEnd"/>
@@ -6004,7 +6568,6 @@
                 <w:b w:val="0"/>
                 <w:color w:val="5A5A5A"/>
               </w:rPr>
-              <w:lastRenderedPageBreak/>
               <w:t>ConductionBandElectron</w:t>
             </w:r>
             <w:proofErr w:type="spellEnd"/>
@@ -6129,12 +6692,12 @@
     </w:tbl>
     <w:p/>
     <w:sectPr>
-      <w:headerReference w:type="even" r:id="rId16"/>
-      <w:headerReference w:type="default" r:id="rId17"/>
-      <w:footerReference w:type="even" r:id="rId18"/>
-      <w:footerReference w:type="default" r:id="rId19"/>
-      <w:headerReference w:type="first" r:id="rId20"/>
-      <w:footerReference w:type="first" r:id="rId21"/>
+      <w:headerReference w:type="even" r:id="rId15"/>
+      <w:headerReference w:type="default" r:id="rId16"/>
+      <w:footerReference w:type="even" r:id="rId17"/>
+      <w:footerReference w:type="default" r:id="rId18"/>
+      <w:headerReference w:type="first" r:id="rId19"/>
+      <w:footerReference w:type="first" r:id="rId20"/>
       <w:pgSz w:w="11900" w:h="16840"/>
       <w:pgMar w:top="1440" w:right="1440" w:bottom="1440" w:left="1440" w:header="720" w:footer="720" w:gutter="0"/>
       <w:pgNumType w:start="1"/>

</xml_diff>